<commit_message>
Remove outdated info for L02/L03 Prep Assignments
Now that you mention it,  there are a couple more items:

https://byuistats.github.io/BYUI_M221_Book/hp/L03/03_Preparation_Assignment_A.html.  The link for the Mystery investment opportunities needs to change to the new textbook.
https://byuistats.github.io/BYUI_M221_Book/hp/L02/02_Preparation_Assignment_A.html.  Questions 4&5 need to be removed because it mentioned p-value and null and alternative hypotheses.
</commit_message>
<xml_diff>
--- a/docs/hp/L02/02_Preparation_Answer_Key_A.docx
+++ b/docs/hp/L02/02_Preparation_Answer_Key_A.docx
@@ -66,15 +66,14 @@
         <w:t xml:space="preserve">Preparation</w:t>
       </w:r>
     </w:p>
+    <w:bookmarkStart w:id="20" w:name="solutions"/>
     <w:p>
       <w:pPr>
         <w:pStyle w:val="Heading2"/>
       </w:pPr>
-      <w:bookmarkStart w:id="20" w:name="solutions"/>
       <w:r>
         <w:t xml:space="preserve">Solutions</w:t>
       </w:r>
-      <w:bookmarkEnd w:id="20"/>
     </w:p>
     <w:p>
       <w:pPr>
@@ -82,6 +81,7 @@
       </w:pPr>
       <w:r>
         <w:rPr>
+          <w:bCs/>
           <w:b/>
         </w:rPr>
         <w:t xml:space="preserve">Please note that the steps show rounded numbers, but that the final answers to the problems are calculated without rounding.</w:t>
@@ -91,7 +91,7 @@
       <w:tblPr>
         <w:tblStyle w:val="Table"/>
         <w:tblW w:type="pct" w:w="5000.0"/>
-        <w:tblLook w:firstRow="1"/>
+        <w:tblLook w:firstRow="1" w:lastRow="0" w:firstColumn="0" w:lastColumn="0" w:noHBand="0" w:noVBand="0" w:val="0020"/>
       </w:tblPr>
       <w:tblGrid>
         <w:gridCol w:w="792"/>
@@ -99,16 +99,7 @@
         <w:gridCol w:w="6573"/>
       </w:tblGrid>
       <w:tr>
-        <w:trPr>
-          <w:cnfStyle w:firstRow="1"/>
-        </w:trPr>
-        <w:tc>
-          <w:tcPr>
-            <w:tcBorders>
-              <w:bottom w:val="single"/>
-            </w:tcBorders>
-            <w:vAlign w:val="bottom"/>
-          </w:tcPr>
+        <w:tc>
           <w:p>
             <w:pPr>
               <w:pStyle w:val="Compact"/>
@@ -120,12 +111,6 @@
           </w:p>
         </w:tc>
         <w:tc>
-          <w:tcPr>
-            <w:tcBorders>
-              <w:bottom w:val="single"/>
-            </w:tcBorders>
-            <w:vAlign w:val="bottom"/>
-          </w:tcPr>
           <w:p>
             <w:pPr>
               <w:pStyle w:val="Compact"/>
@@ -137,12 +122,6 @@
           </w:p>
         </w:tc>
         <w:tc>
-          <w:tcPr>
-            <w:tcBorders>
-              <w:bottom w:val="single"/>
-            </w:tcBorders>
-            <w:vAlign w:val="bottom"/>
-          </w:tcPr>
           <w:p>
             <w:pPr>
               <w:pStyle w:val="Compact"/>
@@ -538,10 +517,10 @@
               <w:t xml:space="preserve">made.</w:t>
             </w:r>
             <w:r>
-              <w:br w:type="textWrapping"/>
-            </w:r>
-            <w:r>
-              <w:br w:type="textWrapping"/>
+              <w:br/>
+            </w:r>
+            <w:r>
+              <w:br/>
             </w:r>
             <w:r>
               <w:t xml:space="preserve">Observational Study - Researchers simply observe what happens without</w:t>
@@ -553,28 +532,28 @@
               <w:t xml:space="preserve">controlling the conditions under which measurements are made.</w:t>
             </w:r>
             <w:r>
-              <w:br w:type="textWrapping"/>
-            </w:r>
-            <w:r>
-              <w:br w:type="textWrapping"/>
+              <w:br/>
+            </w:r>
+            <w:r>
+              <w:br/>
             </w:r>
             <w:r>
               <w:t xml:space="preserve">Treatment - The new or experimental condition that is imposed on the subjects.</w:t>
             </w:r>
             <w:r>
-              <w:br w:type="textWrapping"/>
-            </w:r>
-            <w:r>
-              <w:br w:type="textWrapping"/>
+              <w:br/>
+            </w:r>
+            <w:r>
+              <w:br/>
             </w:r>
             <w:r>
               <w:t xml:space="preserve">Response Variable - The variable that changes or responds to the treatment.</w:t>
             </w:r>
             <w:r>
-              <w:br w:type="textWrapping"/>
-            </w:r>
-            <w:r>
-              <w:br w:type="textWrapping"/>
+              <w:br/>
+            </w:r>
+            <w:r>
+              <w:br/>
             </w:r>
             <w:r>
               <w:t xml:space="preserve">Subjects - Participants in a study</w:t>
@@ -612,74 +591,40 @@
               <w:jc w:val="left"/>
             </w:pPr>
             <w:r>
-              <w:t xml:space="preserve">The Null Hypothesis (</w:t>
-            </w:r>
-            <m:oMath>
-              <m:sSub>
-                <m:e>
-                  <m:r>
-                    <m:t>H</m:t>
-                  </m:r>
-                </m:e>
-                <m:sub>
-                  <m:r>
-                    <m:t>0</m:t>
-                  </m:r>
-                </m:sub>
-              </m:sSub>
-            </m:oMath>
-            <w:r>
-              <w:t xml:space="preserve">) is the foundational assumption about the population,</w:t>
+              <w:t xml:space="preserve">Anything that is a measurement on an individual would classify as quantitative</w:t>
             </w:r>
             <w:r>
               <w:t xml:space="preserve"> </w:t>
             </w:r>
             <w:r>
-              <w:t xml:space="preserve">the</w:t>
+              <w:t xml:space="preserve">data and will usually state the units of measurement along with the data.’</w:t>
+            </w:r>
+            <w:r>
+              <w:br/>
+            </w:r>
+            <w:r>
+              <w:br/>
+            </w:r>
+            <w:r>
+              <w:t xml:space="preserve">This includes things like height in inches, weight in pounds, distance in</w:t>
             </w:r>
             <w:r>
               <w:t xml:space="preserve"> </w:t>
             </w:r>
             <w:r>
-              <w:t xml:space="preserve">‘</w:t>
-            </w:r>
-            <w:r>
-              <w:t xml:space="preserve">status quo</w:t>
-            </w:r>
-            <w:r>
-              <w:t xml:space="preserve">’</w:t>
-            </w:r>
-            <w:r>
-              <w:br w:type="textWrapping"/>
-            </w:r>
-            <w:r>
-              <w:br w:type="textWrapping"/>
-            </w:r>
-            <w:r>
-              <w:t xml:space="preserve">The Alternative Hypothesis (</w:t>
-            </w:r>
-            <m:oMath>
-              <m:sSub>
-                <m:e>
-                  <m:r>
-                    <m:t>H</m:t>
-                  </m:r>
-                </m:e>
-                <m:sub>
-                  <m:r>
-                    <m:t>a</m:t>
-                  </m:r>
-                </m:sub>
-              </m:sSub>
-            </m:oMath>
-            <w:r>
-              <w:t xml:space="preserve">) is the statement of what is true if the null</w:t>
+              <w:t xml:space="preserve">miles, time in seconds, number of people found in different classrooms across</w:t>
             </w:r>
             <w:r>
               <w:t xml:space="preserve"> </w:t>
             </w:r>
             <w:r>
-              <w:t xml:space="preserve">hypothesis is rejected. It is also a statement about the population.</w:t>
+              <w:t xml:space="preserve">campus (the classrooms become the individual and the number of people in the</w:t>
+            </w:r>
+            <w:r>
+              <w:t xml:space="preserve"> </w:t>
+            </w:r>
+            <w:r>
+              <w:t xml:space="preserve">class becomes the unit of measurement), or percentage score on an exam, etc…</w:t>
             </w:r>
           </w:p>
         </w:tc>
@@ -714,19 +659,19 @@
               <w:jc w:val="left"/>
             </w:pPr>
             <w:r>
-              <w:t xml:space="preserve">P-Value: The probability that a result will be observed that is as extreme or</w:t>
+              <w:t xml:space="preserve">Categorical data places individuals into groups. This includes things like hair</w:t>
             </w:r>
             <w:r>
               <w:t xml:space="preserve"> </w:t>
             </w:r>
             <w:r>
-              <w:t xml:space="preserve">more extreme than the information observed, assuming that that the null</w:t>
+              <w:t xml:space="preserve">color, eye color, gender, ethnicity, area code of a phone number, yes/no</w:t>
             </w:r>
             <w:r>
               <w:t xml:space="preserve"> </w:t>
             </w:r>
             <w:r>
-              <w:t xml:space="preserve">hypothesis is true.</w:t>
+              <w:t xml:space="preserve">responses, and so on.</w:t>
             </w:r>
           </w:p>
         </w:tc>
@@ -1114,28 +1059,28 @@
               <w:t xml:space="preserve">Experimental Design</w:t>
             </w:r>
             <w:r>
-              <w:br w:type="textWrapping"/>
-            </w:r>
-            <w:r>
-              <w:br w:type="textWrapping"/>
+              <w:br/>
+            </w:r>
+            <w:r>
+              <w:br/>
             </w:r>
             <w:r>
               <w:t xml:space="preserve">Response Variable - Hours of sleep they get in a week</w:t>
             </w:r>
             <w:r>
-              <w:br w:type="textWrapping"/>
-            </w:r>
-            <w:r>
-              <w:br w:type="textWrapping"/>
+              <w:br/>
+            </w:r>
+            <w:r>
+              <w:br/>
             </w:r>
             <w:r>
               <w:t xml:space="preserve">Treatment - Sleepeze or placebo</w:t>
             </w:r>
             <w:r>
-              <w:br w:type="textWrapping"/>
-            </w:r>
-            <w:r>
-              <w:br w:type="textWrapping"/>
+              <w:br/>
+            </w:r>
+            <w:r>
+              <w:br/>
             </w:r>
             <w:r>
               <w:t xml:space="preserve">Subjects - 1,000 insomnia patients</w:t>
@@ -1284,6 +1229,7 @@
         </w:tc>
       </w:tr>
     </w:tbl>
+    <w:bookmarkEnd w:id="20"/>
     <w:sectPr/>
   </w:body>
 </w:document>
@@ -1315,17 +1261,14 @@
 <file path=word/numbering.xml><?xml version="1.0" encoding="utf-8"?>
 <w:numbering xmlns:w="http://schemas.openxmlformats.org/wordprocessingml/2006/main">
   <w:abstractNum w:abstractNumId="990">
-    <w:nsid w:val="170cd2de"/>
+    <w:nsid w:val="2c1ae401"/>
     <w:multiLevelType w:val="multilevel"/>
     <w:lvl w:ilvl="0">
       <w:numFmt w:val="bullet"/>
       <w:lvlText w:val=" "/>
       <w:lvlJc w:val="left"/>
       <w:pPr>
-        <w:tabs>
-          <w:tab w:val="num" w:pos="0"/>
-        </w:tabs>
-        <w:ind w:left="480" w:hanging="480"/>
+        <w:ind w:left="720" w:hanging="480"/>
       </w:pPr>
     </w:lvl>
     <w:lvl w:ilvl="1">
@@ -1333,10 +1276,7 @@
       <w:lvlText w:val=" "/>
       <w:lvlJc w:val="left"/>
       <w:pPr>
-        <w:tabs>
-          <w:tab w:val="num" w:pos="720"/>
-        </w:tabs>
-        <w:ind w:left="1200" w:hanging="480"/>
+        <w:ind w:left="1440" w:hanging="480"/>
       </w:pPr>
     </w:lvl>
     <w:lvl w:ilvl="2">
@@ -1344,10 +1284,7 @@
       <w:lvlText w:val=" "/>
       <w:lvlJc w:val="left"/>
       <w:pPr>
-        <w:tabs>
-          <w:tab w:val="num" w:pos="1440"/>
-        </w:tabs>
-        <w:ind w:left="1920" w:hanging="480"/>
+        <w:ind w:left="2160" w:hanging="480"/>
       </w:pPr>
     </w:lvl>
     <w:lvl w:ilvl="3">
@@ -1355,10 +1292,7 @@
       <w:lvlText w:val=" "/>
       <w:lvlJc w:val="left"/>
       <w:pPr>
-        <w:tabs>
-          <w:tab w:val="num" w:pos="2160"/>
-        </w:tabs>
-        <w:ind w:left="2640" w:hanging="480"/>
+        <w:ind w:left="2880" w:hanging="480"/>
       </w:pPr>
     </w:lvl>
     <w:lvl w:ilvl="4">
@@ -1366,10 +1300,7 @@
       <w:lvlText w:val=" "/>
       <w:lvlJc w:val="left"/>
       <w:pPr>
-        <w:tabs>
-          <w:tab w:val="num" w:pos="2880"/>
-        </w:tabs>
-        <w:ind w:left="3360" w:hanging="480"/>
+        <w:ind w:left="3600" w:hanging="480"/>
       </w:pPr>
     </w:lvl>
     <w:lvl w:ilvl="5">
@@ -1377,10 +1308,7 @@
       <w:lvlText w:val=" "/>
       <w:lvlJc w:val="left"/>
       <w:pPr>
-        <w:tabs>
-          <w:tab w:val="num" w:pos="3600"/>
-        </w:tabs>
-        <w:ind w:left="4080" w:hanging="480"/>
+        <w:ind w:left="4320" w:hanging="480"/>
       </w:pPr>
     </w:lvl>
     <w:lvl w:ilvl="6">
@@ -1388,10 +1316,7 @@
       <w:lvlText w:val=" "/>
       <w:lvlJc w:val="left"/>
       <w:pPr>
-        <w:tabs>
-          <w:tab w:val="num" w:pos="4320"/>
-        </w:tabs>
-        <w:ind w:left="4800" w:hanging="480"/>
+        <w:ind w:left="5040" w:hanging="480"/>
       </w:pPr>
     </w:lvl>
     <w:lvl w:ilvl="7">
@@ -1399,10 +1324,7 @@
       <w:lvlText w:val=" "/>
       <w:lvlJc w:val="left"/>
       <w:pPr>
-        <w:tabs>
-          <w:tab w:val="num" w:pos="5040"/>
-        </w:tabs>
-        <w:ind w:left="5520" w:hanging="480"/>
+        <w:ind w:left="5760" w:hanging="480"/>
       </w:pPr>
     </w:lvl>
     <w:lvl w:ilvl="8">
@@ -1410,119 +1332,10 @@
       <w:lvlText w:val=" "/>
       <w:lvlJc w:val="left"/>
       <w:pPr>
-        <w:tabs>
-          <w:tab w:val="num" w:pos="5760"/>
-        </w:tabs>
-        <w:ind w:left="6240" w:hanging="480"/>
+        <w:ind w:left="6480" w:hanging="480"/>
       </w:pPr>
     </w:lvl>
   </w:abstractNum>
-  <w:abstractNum w:abstractNumId="990">
-    <w:nsid w:val="2c1ae401"/>
-    <w:multiLevelType w:val="multilevel"/>
-    <w:lvl w:ilvl="0">
-      <w:numFmt w:val="bullet"/>
-      <w:lvlText w:val=" "/>
-      <w:lvlJc w:val="left"/>
-      <w:pPr>
-        <w:tabs>
-          <w:tab w:val="num" w:pos="0"/>
-        </w:tabs>
-        <w:ind w:left="480" w:hanging="480"/>
-      </w:pPr>
-    </w:lvl>
-    <w:lvl w:ilvl="1">
-      <w:numFmt w:val="bullet"/>
-      <w:lvlText w:val=" "/>
-      <w:lvlJc w:val="left"/>
-      <w:pPr>
-        <w:tabs>
-          <w:tab w:val="num" w:pos="720"/>
-        </w:tabs>
-        <w:ind w:left="1200" w:hanging="480"/>
-      </w:pPr>
-    </w:lvl>
-    <w:lvl w:ilvl="2">
-      <w:numFmt w:val="bullet"/>
-      <w:lvlText w:val=" "/>
-      <w:lvlJc w:val="left"/>
-      <w:pPr>
-        <w:tabs>
-          <w:tab w:val="num" w:pos="1440"/>
-        </w:tabs>
-        <w:ind w:left="1920" w:hanging="480"/>
-      </w:pPr>
-    </w:lvl>
-    <w:lvl w:ilvl="3">
-      <w:numFmt w:val="bullet"/>
-      <w:lvlText w:val=" "/>
-      <w:lvlJc w:val="left"/>
-      <w:pPr>
-        <w:tabs>
-          <w:tab w:val="num" w:pos="2160"/>
-        </w:tabs>
-        <w:ind w:left="2640" w:hanging="480"/>
-      </w:pPr>
-    </w:lvl>
-    <w:lvl w:ilvl="4">
-      <w:numFmt w:val="bullet"/>
-      <w:lvlText w:val=" "/>
-      <w:lvlJc w:val="left"/>
-      <w:pPr>
-        <w:tabs>
-          <w:tab w:val="num" w:pos="2880"/>
-        </w:tabs>
-        <w:ind w:left="3360" w:hanging="480"/>
-      </w:pPr>
-    </w:lvl>
-    <w:lvl w:ilvl="5">
-      <w:numFmt w:val="bullet"/>
-      <w:lvlText w:val=" "/>
-      <w:lvlJc w:val="left"/>
-      <w:pPr>
-        <w:tabs>
-          <w:tab w:val="num" w:pos="3600"/>
-        </w:tabs>
-        <w:ind w:left="4080" w:hanging="480"/>
-      </w:pPr>
-    </w:lvl>
-    <w:lvl w:ilvl="6">
-      <w:numFmt w:val="bullet"/>
-      <w:lvlText w:val=" "/>
-      <w:lvlJc w:val="left"/>
-      <w:pPr>
-        <w:tabs>
-          <w:tab w:val="num" w:pos="4320"/>
-        </w:tabs>
-        <w:ind w:left="4800" w:hanging="480"/>
-      </w:pPr>
-    </w:lvl>
-    <w:lvl w:ilvl="7">
-      <w:numFmt w:val="bullet"/>
-      <w:lvlText w:val=" "/>
-      <w:lvlJc w:val="left"/>
-      <w:pPr>
-        <w:tabs>
-          <w:tab w:val="num" w:pos="5040"/>
-        </w:tabs>
-        <w:ind w:left="5520" w:hanging="480"/>
-      </w:pPr>
-    </w:lvl>
-    <w:lvl w:ilvl="8">
-      <w:numFmt w:val="bullet"/>
-      <w:lvlText w:val=" "/>
-      <w:lvlJc w:val="left"/>
-      <w:pPr>
-        <w:tabs>
-          <w:tab w:val="num" w:pos="5760"/>
-        </w:tabs>
-        <w:ind w:left="6240" w:hanging="480"/>
-      </w:pPr>
-    </w:lvl>
-  </w:abstractNum>
-  <w:num w:numId="1000">
-    <w:abstractNumId w:val="990"/>
-  </w:num>
   <w:num w:numId="1000">
     <w:abstractNumId w:val="990"/>
   </w:num>
@@ -1669,7 +1482,7 @@
       <w:rFonts w:asciiTheme="majorHAnsi" w:eastAsiaTheme="majorEastAsia" w:hAnsiTheme="majorHAnsi" w:cstheme="majorBidi"/>
       <w:b/>
       <w:bCs/>
-      <w:color w:val="345A8A" w:themeColor="accent1" w:themeShade="B5"/>
+      <w:color w:val="4F81BD" w:themeColor="accent1"/>
       <w:sz w:val="32"/>
       <w:szCs w:val="32"/>
     </w:rPr>
@@ -1692,8 +1505,8 @@
       <w:b/>
       <w:bCs/>
       <w:color w:val="4F81BD" w:themeColor="accent1"/>
-      <w:sz w:val="32"/>
-      <w:szCs w:val="32"/>
+      <w:sz w:val="28"/>
+      <w:szCs w:val="28"/>
     </w:rPr>
   </w:style>
   <w:style w:type="paragraph" w:styleId="Heading3">
@@ -1714,8 +1527,8 @@
       <w:b/>
       <w:bCs/>
       <w:color w:val="4F81BD" w:themeColor="accent1"/>
-      <w:sz w:val="28"/>
-      <w:szCs w:val="28"/>
+      <w:sz w:val="24"/>
+      <w:szCs w:val="24"/>
     </w:rPr>
   </w:style>
   <w:style w:type="paragraph" w:styleId="Heading4">
@@ -1733,7 +1546,7 @@
     </w:pPr>
     <w:rPr>
       <w:rFonts w:asciiTheme="majorHAnsi" w:eastAsiaTheme="majorEastAsia" w:hAnsiTheme="majorHAnsi" w:cstheme="majorBidi"/>
-      <w:b/>
+      <w:i/>
       <w:bCs/>
       <w:color w:val="4F81BD" w:themeColor="accent1"/>
       <w:sz w:val="24"/>
@@ -1755,7 +1568,6 @@
     </w:pPr>
     <w:rPr>
       <w:rFonts w:asciiTheme="majorHAnsi" w:eastAsiaTheme="majorEastAsia" w:hAnsiTheme="majorHAnsi" w:cstheme="majorBidi"/>
-      <w:i/>
       <w:iCs/>
       <w:color w:val="4F81BD" w:themeColor="accent1"/>
       <w:sz w:val="24"/>
@@ -1851,14 +1663,8 @@
     <w:qFormat/>
     <w:pPr>
       <w:spacing w:before="100" w:after="100"/>
-      <w:ind w:firstLine="0"/>
+      <w:ind w:firstLine="0" w:left="480" w:right="480"/>
     </w:pPr>
-    <w:rPr>
-      <w:rFonts w:asciiTheme="majorHAnsi" w:eastAsiaTheme="majorEastAsia" w:hAnsiTheme="majorHAnsi" w:cstheme="majorBidi"/>
-      <w:bCs/>
-      <w:sz w:val="20"/>
-      <w:szCs w:val="20"/>
-    </w:rPr>
   </w:style>
   <w:style w:type="paragraph" w:styleId="FootnoteText">
     <w:name w:val="Footnote Text"/>
@@ -1888,6 +1694,21 @@
         <w:right w:w="108" w:type="dxa"/>
       </w:tblCellMar>
     </w:tblPr>
+    <w:tblStylePr w:type="firstRow">
+      <w:tblPr>
+        <w:jc w:val="left"/>
+        <w:tblInd w:w="0" w:type="dxa"/>
+      </w:tblPr>
+      <w:trPr>
+        <w:jc w:val="left"/>
+      </w:trPr>
+      <w:tcPr>
+        <w:vAlign w:val="bottom"/>
+        <w:tcBorders>
+          <w:bottom w:val="single"/>
+        </w:tcBorders>
+      </w:tcPr>
+    </w:tblStylePr>
   </w:style>
   <w:style w:type="paragraph" w:customStyle="1" w:styleId="DefinitionTerm">
     <w:name w:val="Definition Term"/>
@@ -1951,6 +1772,10 @@
       <w:rFonts w:ascii="Consolas" w:hAnsi="Consolas"/>
       <w:sz w:val="22"/>
     </w:rPr>
+  </w:style>
+  <w:style w:type="character" w:customStyle="1" w:styleId="SectionNumber">
+    <w:name w:val="Section Number"/>
+    <w:basedOn w:val="BodyTextChar"/>
   </w:style>
   <w:style w:type="character" w:styleId="FootnoteReference">
     <w:name w:val="Footnote Reference"/>

</xml_diff>